<commit_message>
Actualización del plan de configuración. Renombrado de las carpetas de trabajos prácticos
</commit_message>
<xml_diff>
--- a/ISW_2019_PlanDeConfiguracion.docx
+++ b/ISW_2019_PlanDeConfiguracion.docx
@@ -123,23 +123,13 @@
           <w:highlight w:val="white"/>
         </w:rPr>
       </w:pPr>
-      <w:proofErr w:type="spellStart"/>
       <w:r>
         <w:rPr>
           <w:sz w:val="24"/>
           <w:szCs w:val="24"/>
           <w:highlight w:val="white"/>
         </w:rPr>
-        <w:t>Slides</w:t>
-      </w:r>
-      <w:proofErr w:type="spellEnd"/>
-      <w:r>
-        <w:rPr>
-          <w:sz w:val="24"/>
-          <w:szCs w:val="24"/>
-          <w:highlight w:val="white"/>
-        </w:rPr>
-        <w:t xml:space="preserve"> de Clases</w:t>
+        <w:t>Slides de Clases</w:t>
       </w:r>
     </w:p>
     <w:p>
@@ -213,17 +203,151 @@
     </w:p>
     <w:p>
       <w:pPr>
-        <w:rPr>
-          <w:b/>
+        <w:widowControl w:val="0"/>
+        <w:numPr>
+          <w:ilvl w:val="3"/>
+          <w:numId w:val="1"/>
+        </w:numPr>
+        <w:spacing w:line="240" w:lineRule="auto"/>
+        <w:rPr>
+          <w:sz w:val="24"/>
+          <w:szCs w:val="24"/>
+          <w:highlight w:val="white"/>
         </w:rPr>
       </w:pPr>
+      <w:r>
+        <w:rPr>
+          <w:sz w:val="24"/>
+          <w:szCs w:val="24"/>
+          <w:highlight w:val="white"/>
+        </w:rPr>
+        <w:t>ISW_2019_4K1_TP06_GRUPO5</w:t>
+      </w:r>
     </w:p>
     <w:p>
       <w:pPr>
+        <w:widowControl w:val="0"/>
+        <w:numPr>
+          <w:ilvl w:val="3"/>
+          <w:numId w:val="1"/>
+        </w:numPr>
+        <w:spacing w:line="240" w:lineRule="auto"/>
+        <w:rPr>
+          <w:sz w:val="24"/>
+          <w:szCs w:val="24"/>
+          <w:highlight w:val="white"/>
+        </w:rPr>
+      </w:pPr>
+      <w:r>
+        <w:rPr>
+          <w:sz w:val="24"/>
+          <w:szCs w:val="24"/>
+          <w:highlight w:val="white"/>
+        </w:rPr>
+        <w:t>ISW_2019_4K1_TP0</w:t>
+      </w:r>
+      <w:r>
+        <w:rPr>
+          <w:sz w:val="24"/>
+          <w:szCs w:val="24"/>
+          <w:highlight w:val="white"/>
+        </w:rPr>
+        <w:t>7</w:t>
+      </w:r>
+      <w:r>
+        <w:rPr>
+          <w:sz w:val="24"/>
+          <w:szCs w:val="24"/>
+          <w:highlight w:val="white"/>
+        </w:rPr>
+        <w:t>_GRUPO5</w:t>
+      </w:r>
+    </w:p>
+    <w:p>
+      <w:pPr>
+        <w:widowControl w:val="0"/>
+        <w:numPr>
+          <w:ilvl w:val="3"/>
+          <w:numId w:val="1"/>
+        </w:numPr>
+        <w:spacing w:line="240" w:lineRule="auto"/>
+        <w:rPr>
+          <w:sz w:val="24"/>
+          <w:szCs w:val="24"/>
+          <w:highlight w:val="white"/>
+        </w:rPr>
+      </w:pPr>
+      <w:r>
+        <w:rPr>
+          <w:sz w:val="24"/>
+          <w:szCs w:val="24"/>
+          <w:highlight w:val="white"/>
+        </w:rPr>
+        <w:t>ISW_2019_4K1_TP0</w:t>
+      </w:r>
+      <w:r>
+        <w:rPr>
+          <w:sz w:val="24"/>
+          <w:szCs w:val="24"/>
+          <w:highlight w:val="white"/>
+        </w:rPr>
+        <w:t>8</w:t>
+      </w:r>
+      <w:r>
+        <w:rPr>
+          <w:sz w:val="24"/>
+          <w:szCs w:val="24"/>
+          <w:highlight w:val="white"/>
+        </w:rPr>
+        <w:t>_GRUPO5</w:t>
+      </w:r>
+    </w:p>
+    <w:p>
+      <w:pPr>
+        <w:widowControl w:val="0"/>
+        <w:numPr>
+          <w:ilvl w:val="3"/>
+          <w:numId w:val="1"/>
+        </w:numPr>
+        <w:spacing w:line="240" w:lineRule="auto"/>
         <w:rPr>
           <w:b/>
         </w:rPr>
       </w:pPr>
+      <w:r>
+        <w:rPr>
+          <w:sz w:val="24"/>
+          <w:szCs w:val="24"/>
+          <w:highlight w:val="white"/>
+        </w:rPr>
+        <w:t>ISW_2019_4K1_TP</w:t>
+      </w:r>
+      <w:r>
+        <w:rPr>
+          <w:sz w:val="24"/>
+          <w:szCs w:val="24"/>
+          <w:highlight w:val="white"/>
+        </w:rPr>
+        <w:t>15</w:t>
+      </w:r>
+      <w:r>
+        <w:rPr>
+          <w:sz w:val="24"/>
+          <w:szCs w:val="24"/>
+          <w:highlight w:val="white"/>
+        </w:rPr>
+        <w:t>_GRUPO</w:t>
+      </w:r>
+      <w:r>
+        <w:rPr>
+          <w:sz w:val="24"/>
+          <w:szCs w:val="24"/>
+          <w:highlight w:val="white"/>
+        </w:rPr>
+        <w:t>5</w:t>
+      </w:r>
+      <w:bookmarkStart w:id="1" w:name="_GoBack"/>
+      <w:bookmarkEnd w:id="1"/>
     </w:p>
     <w:p>
       <w:pPr>
@@ -250,7 +374,7 @@
     <w:tbl>
       <w:tblPr>
         <w:tblStyle w:val="a"/>
-        <w:tblW w:w="10485" w:type="dxa"/>
+        <w:tblW w:w="9030" w:type="dxa"/>
         <w:jc w:val="center"/>
         <w:tblInd w:w="0" w:type="dxa"/>
         <w:tblBorders>
@@ -268,7 +392,6 @@
         <w:gridCol w:w="3030"/>
         <w:gridCol w:w="3045"/>
         <w:gridCol w:w="2955"/>
-        <w:gridCol w:w="1455"/>
       </w:tblGrid>
       <w:tr>
         <w:trPr>
@@ -382,56 +505,6 @@
             </w:r>
           </w:p>
         </w:tc>
-        <w:tc>
-          <w:tcPr>
-            <w:tcW w:w="1455" w:type="dxa"/>
-            <w:shd w:val="clear" w:color="auto" w:fill="E69138"/>
-            <w:tcMar>
-              <w:top w:w="100" w:type="dxa"/>
-              <w:left w:w="100" w:type="dxa"/>
-              <w:bottom w:w="100" w:type="dxa"/>
-              <w:right w:w="100" w:type="dxa"/>
-            </w:tcMar>
-            <w:vAlign w:val="center"/>
-          </w:tcPr>
-          <w:p>
-            <w:pPr>
-              <w:widowControl w:val="0"/>
-              <w:pBdr>
-                <w:top w:val="nil"/>
-                <w:left w:val="nil"/>
-                <w:bottom w:val="nil"/>
-                <w:right w:val="nil"/>
-                <w:between w:val="nil"/>
-              </w:pBdr>
-              <w:spacing w:line="240" w:lineRule="auto"/>
-              <w:jc w:val="center"/>
-              <w:rPr>
-                <w:b/>
-              </w:rPr>
-            </w:pPr>
-            <w:r>
-              <w:rPr>
-                <w:b/>
-              </w:rPr>
-              <w:t xml:space="preserve">Tipo de Ítem </w:t>
-            </w:r>
-            <w:proofErr w:type="gramStart"/>
-            <w:r>
-              <w:rPr>
-                <w:b/>
-              </w:rPr>
-              <w:t>( Producto</w:t>
-            </w:r>
-            <w:proofErr w:type="gramEnd"/>
-            <w:r>
-              <w:rPr>
-                <w:b/>
-              </w:rPr>
-              <w:t xml:space="preserve"> / Proyecto / Iteración )</w:t>
-            </w:r>
-          </w:p>
-        </w:tc>
       </w:tr>
       <w:tr>
         <w:trPr>
@@ -492,37 +565,8 @@
               <w:spacing w:line="240" w:lineRule="auto"/>
             </w:pPr>
             <w:r>
-              <w:t>&lt;&lt;</w:t>
-            </w:r>
-            <w:proofErr w:type="spellStart"/>
-            <w:r>
-              <w:t>NomAutor</w:t>
-            </w:r>
-            <w:proofErr w:type="spellEnd"/>
-            <w:r>
-              <w:t>&gt;&gt; - &lt;&lt;</w:t>
-            </w:r>
-            <w:proofErr w:type="spellStart"/>
-            <w:r>
-              <w:t>NomLibro</w:t>
-            </w:r>
-            <w:proofErr w:type="spellEnd"/>
-            <w:r>
-              <w:t>&gt;&gt; - Editorial &lt;&lt;</w:t>
-            </w:r>
-            <w:proofErr w:type="spellStart"/>
-            <w:r>
-              <w:t>NomEditorial</w:t>
-            </w:r>
-            <w:proofErr w:type="spellEnd"/>
-            <w:r>
-              <w:t>&gt;&gt; - Año &lt;&lt;Año&gt;&gt;.</w:t>
-            </w:r>
-            <w:proofErr w:type="spellStart"/>
-            <w:r>
-              <w:t>pdf</w:t>
-            </w:r>
-            <w:proofErr w:type="spellEnd"/>
+              <w:t>&lt;&lt;NomAutor&gt;&gt; - &lt;&lt;NomLibro&gt;&gt; - Editorial &lt;&lt;NomEditorial&gt;&gt; - Año &lt;&lt;Año&gt;&gt;.pdf</w:t>
+            </w:r>
           </w:p>
         </w:tc>
         <w:tc>
@@ -551,36 +595,6 @@
             </w:pPr>
             <w:r>
               <w:t>ISW_4K1_GRUPO5_2019/Material bibliográfico/</w:t>
-            </w:r>
-          </w:p>
-        </w:tc>
-        <w:tc>
-          <w:tcPr>
-            <w:tcW w:w="1455" w:type="dxa"/>
-            <w:shd w:val="clear" w:color="auto" w:fill="auto"/>
-            <w:tcMar>
-              <w:top w:w="100" w:type="dxa"/>
-              <w:left w:w="100" w:type="dxa"/>
-              <w:bottom w:w="100" w:type="dxa"/>
-              <w:right w:w="100" w:type="dxa"/>
-            </w:tcMar>
-            <w:vAlign w:val="center"/>
-          </w:tcPr>
-          <w:p>
-            <w:pPr>
-              <w:widowControl w:val="0"/>
-              <w:pBdr>
-                <w:top w:val="nil"/>
-                <w:left w:val="nil"/>
-                <w:bottom w:val="nil"/>
-                <w:right w:val="nil"/>
-                <w:between w:val="nil"/>
-              </w:pBdr>
-              <w:spacing w:line="240" w:lineRule="auto"/>
-              <w:jc w:val="center"/>
-            </w:pPr>
-            <w:r>
-              <w:t>Iteración</w:t>
             </w:r>
           </w:p>
         </w:tc>
@@ -661,15 +675,7 @@
               <w:spacing w:line="240" w:lineRule="auto"/>
             </w:pPr>
             <w:r>
-              <w:t>ISW_2019_4K1_TC&lt;&lt;</w:t>
-            </w:r>
-            <w:proofErr w:type="spellStart"/>
-            <w:r>
-              <w:t>nro</w:t>
-            </w:r>
-            <w:proofErr w:type="spellEnd"/>
-            <w:r>
-              <w:t>&gt;&gt;_GRUPO5.docx</w:t>
+              <w:t>ISW_2019_4K1_TC&lt;&lt;nro&gt;&gt;_GRUPO5.docx</w:t>
             </w:r>
           </w:p>
         </w:tc>
@@ -697,46 +703,7 @@
               <w:rPr>
                 <w:highlight w:val="white"/>
               </w:rPr>
-              <w:t>ISW_4K1_GRUPO5_2019</w:t>
-            </w:r>
-            <w:r>
-              <w:rPr>
-                <w:highlight w:val="white"/>
-              </w:rPr>
-              <w:t>/Trabajos/Teóricos</w:t>
-            </w:r>
-          </w:p>
-        </w:tc>
-        <w:tc>
-          <w:tcPr>
-            <w:tcW w:w="1455" w:type="dxa"/>
-            <w:tcBorders>
-              <w:left w:val="single" w:sz="12" w:space="0" w:color="000000"/>
-            </w:tcBorders>
-            <w:shd w:val="clear" w:color="auto" w:fill="auto"/>
-            <w:tcMar>
-              <w:top w:w="100" w:type="dxa"/>
-              <w:left w:w="100" w:type="dxa"/>
-              <w:bottom w:w="100" w:type="dxa"/>
-              <w:right w:w="100" w:type="dxa"/>
-            </w:tcMar>
-            <w:vAlign w:val="center"/>
-          </w:tcPr>
-          <w:p>
-            <w:pPr>
-              <w:widowControl w:val="0"/>
-              <w:pBdr>
-                <w:top w:val="nil"/>
-                <w:left w:val="nil"/>
-                <w:bottom w:val="nil"/>
-                <w:right w:val="nil"/>
-                <w:between w:val="nil"/>
-              </w:pBdr>
-              <w:spacing w:line="240" w:lineRule="auto"/>
-              <w:jc w:val="center"/>
-            </w:pPr>
-            <w:r>
-              <w:t>Producto</w:t>
+              <w:t>ISW_4K1_GRUPO5_2019/Trabajos/Teóricos</w:t>
             </w:r>
           </w:p>
         </w:tc>
@@ -810,15 +777,7 @@
               <w:spacing w:line="240" w:lineRule="auto"/>
             </w:pPr>
             <w:r>
-              <w:t>ISW_2019_4K1_TP&lt;&lt;</w:t>
-            </w:r>
-            <w:proofErr w:type="spellStart"/>
-            <w:r>
-              <w:t>nro</w:t>
-            </w:r>
-            <w:proofErr w:type="spellEnd"/>
-            <w:r>
-              <w:t xml:space="preserve">&gt;&gt;_GRUPO5.docx </w:t>
+              <w:t xml:space="preserve">ISW_2019_4K1_TP&lt;&lt;nro&gt;&gt;_GRUPO5.docx </w:t>
             </w:r>
           </w:p>
         </w:tc>
@@ -844,36 +803,6 @@
                 <w:highlight w:val="white"/>
               </w:rPr>
               <w:t>ISW_4K1_GRUPO5_2019/Trabajos/Prácticos</w:t>
-            </w:r>
-          </w:p>
-        </w:tc>
-        <w:tc>
-          <w:tcPr>
-            <w:tcW w:w="1455" w:type="dxa"/>
-            <w:shd w:val="clear" w:color="auto" w:fill="auto"/>
-            <w:tcMar>
-              <w:top w:w="100" w:type="dxa"/>
-              <w:left w:w="100" w:type="dxa"/>
-              <w:bottom w:w="100" w:type="dxa"/>
-              <w:right w:w="100" w:type="dxa"/>
-            </w:tcMar>
-            <w:vAlign w:val="center"/>
-          </w:tcPr>
-          <w:p>
-            <w:pPr>
-              <w:widowControl w:val="0"/>
-              <w:pBdr>
-                <w:top w:val="nil"/>
-                <w:left w:val="nil"/>
-                <w:bottom w:val="nil"/>
-                <w:right w:val="nil"/>
-                <w:between w:val="nil"/>
-              </w:pBdr>
-              <w:spacing w:line="240" w:lineRule="auto"/>
-              <w:jc w:val="center"/>
-            </w:pPr>
-            <w:r>
-              <w:t>Producto</w:t>
             </w:r>
           </w:p>
         </w:tc>
@@ -966,36 +895,6 @@
             </w:r>
           </w:p>
         </w:tc>
-        <w:tc>
-          <w:tcPr>
-            <w:tcW w:w="1455" w:type="dxa"/>
-            <w:shd w:val="clear" w:color="auto" w:fill="auto"/>
-            <w:tcMar>
-              <w:top w:w="100" w:type="dxa"/>
-              <w:left w:w="100" w:type="dxa"/>
-              <w:bottom w:w="100" w:type="dxa"/>
-              <w:right w:w="100" w:type="dxa"/>
-            </w:tcMar>
-            <w:vAlign w:val="center"/>
-          </w:tcPr>
-          <w:p>
-            <w:pPr>
-              <w:widowControl w:val="0"/>
-              <w:pBdr>
-                <w:top w:val="nil"/>
-                <w:left w:val="nil"/>
-                <w:bottom w:val="nil"/>
-                <w:right w:val="nil"/>
-                <w:between w:val="nil"/>
-              </w:pBdr>
-              <w:spacing w:line="240" w:lineRule="auto"/>
-              <w:jc w:val="center"/>
-            </w:pPr>
-            <w:r>
-              <w:t>Proyecto</w:t>
-            </w:r>
-          </w:p>
-        </w:tc>
       </w:tr>
       <w:tr>
         <w:trPr>
@@ -1026,13 +925,8 @@
               <w:spacing w:line="240" w:lineRule="auto"/>
               <w:jc w:val="center"/>
             </w:pPr>
-            <w:proofErr w:type="spellStart"/>
-            <w:r>
-              <w:t>Slides</w:t>
-            </w:r>
-            <w:proofErr w:type="spellEnd"/>
-            <w:r>
-              <w:t xml:space="preserve"> de clase</w:t>
+            <w:r>
+              <w:t>Slides de clase</w:t>
             </w:r>
           </w:p>
         </w:tc>
@@ -1061,13 +955,8 @@
               <w:spacing w:line="240" w:lineRule="auto"/>
             </w:pPr>
             <w:r>
-              <w:t>ISW_2019_4K1_Tema &lt;&lt;tema&gt;&gt;.</w:t>
-            </w:r>
-            <w:proofErr w:type="spellStart"/>
-            <w:r>
-              <w:t>pdf</w:t>
-            </w:r>
-            <w:proofErr w:type="spellEnd"/>
+              <w:t>ISW_2019_4K1_Tema &lt;&lt;tema&gt;&gt;.pdf</w:t>
+            </w:r>
           </w:p>
         </w:tc>
         <w:tc>
@@ -1100,43 +989,8 @@
               </w:rPr>
               <w:t>ISW_4K1_GRUPO5_2019/</w:t>
             </w:r>
-            <w:proofErr w:type="spellStart"/>
-            <w:r>
-              <w:t>Slides</w:t>
-            </w:r>
-            <w:proofErr w:type="spellEnd"/>
-            <w:r>
-              <w:t xml:space="preserve"> de clases</w:t>
-            </w:r>
-          </w:p>
-        </w:tc>
-        <w:tc>
-          <w:tcPr>
-            <w:tcW w:w="1455" w:type="dxa"/>
-            <w:shd w:val="clear" w:color="auto" w:fill="auto"/>
-            <w:tcMar>
-              <w:top w:w="100" w:type="dxa"/>
-              <w:left w:w="100" w:type="dxa"/>
-              <w:bottom w:w="100" w:type="dxa"/>
-              <w:right w:w="100" w:type="dxa"/>
-            </w:tcMar>
-            <w:vAlign w:val="center"/>
-          </w:tcPr>
-          <w:p>
-            <w:pPr>
-              <w:widowControl w:val="0"/>
-              <w:pBdr>
-                <w:top w:val="nil"/>
-                <w:left w:val="nil"/>
-                <w:bottom w:val="nil"/>
-                <w:right w:val="nil"/>
-                <w:between w:val="nil"/>
-              </w:pBdr>
-              <w:spacing w:line="240" w:lineRule="auto"/>
-              <w:jc w:val="center"/>
-            </w:pPr>
-            <w:r>
-              <w:t>Iteración</w:t>
+            <w:r>
+              <w:t>Slides de clases</w:t>
             </w:r>
           </w:p>
         </w:tc>
@@ -1229,36 +1083,6 @@
             </w:r>
           </w:p>
         </w:tc>
-        <w:tc>
-          <w:tcPr>
-            <w:tcW w:w="1455" w:type="dxa"/>
-            <w:shd w:val="clear" w:color="auto" w:fill="auto"/>
-            <w:tcMar>
-              <w:top w:w="100" w:type="dxa"/>
-              <w:left w:w="100" w:type="dxa"/>
-              <w:bottom w:w="100" w:type="dxa"/>
-              <w:right w:w="100" w:type="dxa"/>
-            </w:tcMar>
-            <w:vAlign w:val="center"/>
-          </w:tcPr>
-          <w:p>
-            <w:pPr>
-              <w:widowControl w:val="0"/>
-              <w:pBdr>
-                <w:top w:val="nil"/>
-                <w:left w:val="nil"/>
-                <w:bottom w:val="nil"/>
-                <w:right w:val="nil"/>
-                <w:between w:val="nil"/>
-              </w:pBdr>
-              <w:spacing w:line="240" w:lineRule="auto"/>
-              <w:jc w:val="center"/>
-            </w:pPr>
-            <w:r>
-              <w:t>Iteración</w:t>
-            </w:r>
-          </w:p>
-        </w:tc>
       </w:tr>
       <w:tr>
         <w:trPr>
@@ -1290,21 +1114,8 @@
               <w:jc w:val="center"/>
             </w:pPr>
             <w:r>
-              <w:t xml:space="preserve">Plan de </w:t>
-            </w:r>
-            <w:proofErr w:type="spellStart"/>
-            <w:r>
-              <w:t>Administracion</w:t>
-            </w:r>
-            <w:proofErr w:type="spellEnd"/>
-            <w:r>
-              <w:t xml:space="preserve"> de </w:t>
-            </w:r>
-            <w:proofErr w:type="spellStart"/>
-            <w:r>
-              <w:t>Configuracion</w:t>
-            </w:r>
-            <w:proofErr w:type="spellEnd"/>
+              <w:t>Plan de Administración de Configuración</w:t>
+            </w:r>
           </w:p>
         </w:tc>
         <w:tc>
@@ -1351,36 +1162,6 @@
                 <w:highlight w:val="white"/>
               </w:rPr>
               <w:t>ISW_4K1_GRUPO5_2019/</w:t>
-            </w:r>
-          </w:p>
-        </w:tc>
-        <w:tc>
-          <w:tcPr>
-            <w:tcW w:w="1455" w:type="dxa"/>
-            <w:shd w:val="clear" w:color="auto" w:fill="auto"/>
-            <w:tcMar>
-              <w:top w:w="100" w:type="dxa"/>
-              <w:left w:w="100" w:type="dxa"/>
-              <w:bottom w:w="100" w:type="dxa"/>
-              <w:right w:w="100" w:type="dxa"/>
-            </w:tcMar>
-            <w:vAlign w:val="center"/>
-          </w:tcPr>
-          <w:p>
-            <w:pPr>
-              <w:widowControl w:val="0"/>
-              <w:pBdr>
-                <w:top w:val="nil"/>
-                <w:left w:val="nil"/>
-                <w:bottom w:val="nil"/>
-                <w:right w:val="nil"/>
-                <w:between w:val="nil"/>
-              </w:pBdr>
-              <w:spacing w:line="240" w:lineRule="auto"/>
-              <w:jc w:val="center"/>
-            </w:pPr>
-            <w:r>
-              <w:t>Proyecto</w:t>
             </w:r>
           </w:p>
         </w:tc>
@@ -1514,21 +1295,7 @@
               <w:rPr>
                 <w:b/>
               </w:rPr>
-              <w:t>&lt;&lt;</w:t>
-            </w:r>
-            <w:proofErr w:type="spellStart"/>
-            <w:r>
-              <w:rPr>
-                <w:b/>
-              </w:rPr>
-              <w:t>nomAutor</w:t>
-            </w:r>
-            <w:proofErr w:type="spellEnd"/>
-            <w:r>
-              <w:rPr>
-                <w:b/>
-              </w:rPr>
-              <w:t>&gt;&gt;</w:t>
+              <w:t>&lt;&lt;nomAutor&gt;&gt;</w:t>
             </w:r>
           </w:p>
         </w:tc>
@@ -1598,21 +1365,7 @@
               <w:rPr>
                 <w:b/>
               </w:rPr>
-              <w:t>&lt;&lt;</w:t>
-            </w:r>
-            <w:proofErr w:type="spellStart"/>
-            <w:r>
-              <w:rPr>
-                <w:b/>
-              </w:rPr>
-              <w:t>nomLibro</w:t>
-            </w:r>
-            <w:proofErr w:type="spellEnd"/>
-            <w:r>
-              <w:rPr>
-                <w:b/>
-              </w:rPr>
-              <w:t>&gt;&gt;</w:t>
+              <w:t>&lt;&lt;nomLibro&gt;&gt;</w:t>
             </w:r>
           </w:p>
         </w:tc>
@@ -1682,21 +1435,7 @@
               <w:rPr>
                 <w:b/>
               </w:rPr>
-              <w:t>&lt;&lt;</w:t>
-            </w:r>
-            <w:proofErr w:type="spellStart"/>
-            <w:r>
-              <w:rPr>
-                <w:b/>
-              </w:rPr>
-              <w:t>nomEditorial</w:t>
-            </w:r>
-            <w:proofErr w:type="spellEnd"/>
-            <w:r>
-              <w:rPr>
-                <w:b/>
-              </w:rPr>
-              <w:t>&gt;&gt;</w:t>
+              <w:t>&lt;&lt;nomEditorial&gt;&gt;</w:t>
             </w:r>
           </w:p>
         </w:tc>
@@ -1836,21 +1575,7 @@
               <w:rPr>
                 <w:b/>
               </w:rPr>
-              <w:t>&lt;&lt;</w:t>
-            </w:r>
-            <w:proofErr w:type="spellStart"/>
-            <w:r>
-              <w:rPr>
-                <w:b/>
-              </w:rPr>
-              <w:t>nro</w:t>
-            </w:r>
-            <w:proofErr w:type="spellEnd"/>
-            <w:r>
-              <w:rPr>
-                <w:b/>
-              </w:rPr>
-              <w:t>&gt;&gt;</w:t>
+              <w:t>&lt;&lt;nro&gt;&gt;</w:t>
             </w:r>
           </w:p>
         </w:tc>
@@ -1913,21 +1638,7 @@
               <w:rPr>
                 <w:b/>
               </w:rPr>
-              <w:t>&lt;&lt;</w:t>
-            </w:r>
-            <w:proofErr w:type="spellStart"/>
-            <w:r>
-              <w:rPr>
-                <w:b/>
-              </w:rPr>
-              <w:t>nomTema</w:t>
-            </w:r>
-            <w:proofErr w:type="spellEnd"/>
-            <w:r>
-              <w:rPr>
-                <w:b/>
-              </w:rPr>
-              <w:t>&gt;&gt;</w:t>
+              <w:t>&lt;&lt;nomTema&gt;&gt;</w:t>
             </w:r>
           </w:p>
         </w:tc>
@@ -1990,21 +1701,7 @@
               <w:rPr>
                 <w:b/>
               </w:rPr>
-              <w:t>&lt;&lt;</w:t>
-            </w:r>
-            <w:proofErr w:type="spellStart"/>
-            <w:r>
-              <w:rPr>
-                <w:b/>
-              </w:rPr>
-              <w:t>NroSlide</w:t>
-            </w:r>
-            <w:proofErr w:type="spellEnd"/>
-            <w:r>
-              <w:rPr>
-                <w:b/>
-              </w:rPr>
-              <w:t>&gt;&gt;</w:t>
+              <w:t>&lt;&lt;NroSlide&gt;&gt;</w:t>
             </w:r>
           </w:p>
         </w:tc>
@@ -2038,16 +1735,8 @@
               <w:rPr>
                 <w:b/>
               </w:rPr>
-              <w:t xml:space="preserve">número del </w:t>
-            </w:r>
-            <w:proofErr w:type="spellStart"/>
-            <w:r>
-              <w:rPr>
-                <w:b/>
-              </w:rPr>
-              <w:t>Slide</w:t>
-            </w:r>
-            <w:proofErr w:type="spellEnd"/>
+              <w:t>número del Slide</w:t>
+            </w:r>
           </w:p>
         </w:tc>
       </w:tr>
@@ -2082,21 +1771,7 @@
               <w:rPr>
                 <w:b/>
               </w:rPr>
-              <w:t>&lt;&lt;</w:t>
-            </w:r>
-            <w:proofErr w:type="spellStart"/>
-            <w:r>
-              <w:rPr>
-                <w:b/>
-              </w:rPr>
-              <w:t>TemaSlide</w:t>
-            </w:r>
-            <w:proofErr w:type="spellEnd"/>
-            <w:r>
-              <w:rPr>
-                <w:b/>
-              </w:rPr>
-              <w:t>&gt;&gt;</w:t>
+              <w:t>&lt;&lt;TemaSlide&gt;&gt;</w:t>
             </w:r>
           </w:p>
         </w:tc>
@@ -2130,24 +1805,13 @@
               <w:rPr>
                 <w:b/>
               </w:rPr>
-              <w:t xml:space="preserve">tema que presenta el </w:t>
-            </w:r>
-            <w:proofErr w:type="spellStart"/>
-            <w:r>
-              <w:rPr>
-                <w:b/>
-              </w:rPr>
-              <w:t>Slide</w:t>
-            </w:r>
-            <w:proofErr w:type="spellEnd"/>
+              <w:t>tema que presenta el Slide</w:t>
+            </w:r>
           </w:p>
         </w:tc>
       </w:tr>
     </w:tbl>
     <w:p/>
-    <w:p/>
-    <w:p/>
-    <w:p/>
     <w:p>
       <w:r>
         <w:rPr>
@@ -2156,13 +1820,17 @@
         <w:t xml:space="preserve">Criterio para armar la Línea Base: </w:t>
       </w:r>
       <w:r>
-        <w:t>Se realizará líneas base el día</w:t>
+        <w:t>Se realizará</w:t>
       </w:r>
       <w:r>
-        <w:t xml:space="preserve"> de cada parcial</w:t>
+        <w:t>n</w:t>
       </w:r>
-      <w:bookmarkStart w:id="1" w:name="_GoBack"/>
-      <w:bookmarkEnd w:id="1"/>
+      <w:r>
+        <w:t xml:space="preserve"> líneas base </w:t>
+      </w:r>
+      <w:r>
+        <w:t>de acuerdo a la finalización de cada uno de los parciales.</w:t>
+      </w:r>
     </w:p>
     <w:sectPr>
       <w:pgSz w:w="11909" w:h="16834"/>
@@ -2303,7 +1971,7 @@
         <w:rFonts w:ascii="Arial" w:eastAsia="Arial" w:hAnsi="Arial" w:cs="Arial"/>
         <w:sz w:val="22"/>
         <w:szCs w:val="22"/>
-        <w:lang w:val="es" w:eastAsia="es-BZ" w:bidi="ar-SA"/>
+        <w:lang w:val="es" w:bidi="ar-SA"/>
       </w:rPr>
     </w:rPrDefault>
     <w:pPrDefault>
@@ -2312,7 +1980,7 @@
       </w:pPr>
     </w:pPrDefault>
   </w:docDefaults>
-  <w:latentStyles w:defLockedState="0" w:defUIPriority="99" w:defSemiHidden="0" w:defUnhideWhenUsed="0" w:defQFormat="0" w:count="377">
+  <w:latentStyles w:defLockedState="0" w:defUIPriority="99" w:defSemiHidden="0" w:defUnhideWhenUsed="0" w:defQFormat="0" w:count="376">
     <w:lsdException w:name="Normal" w:uiPriority="0" w:qFormat="1"/>
     <w:lsdException w:name="heading 1" w:uiPriority="9" w:qFormat="1"/>
     <w:lsdException w:name="heading 2" w:semiHidden="1" w:uiPriority="9" w:unhideWhenUsed="1" w:qFormat="1"/>
@@ -2689,7 +2357,6 @@
     <w:lsdException w:name="Hashtag" w:semiHidden="1" w:unhideWhenUsed="1"/>
     <w:lsdException w:name="Unresolved Mention" w:semiHidden="1" w:unhideWhenUsed="1"/>
     <w:lsdException w:name="Smart Link" w:semiHidden="1" w:unhideWhenUsed="1"/>
-    <w:lsdException w:name="Smart Link Error" w:semiHidden="1" w:unhideWhenUsed="1"/>
   </w:latentStyles>
   <w:style w:type="paragraph" w:default="1" w:styleId="Normal">
     <w:name w:val="Normal"/>

</xml_diff>